<commit_message>
Pictures and DB connexions
</commit_message>
<xml_diff>
--- a/Pictures/architecture.docx
+++ b/Pictures/architecture.docx
@@ -9,10 +9,227 @@
         <w:rPr>
           <w:noProof/>
         </w:rPr>
+        <w:drawing>
+          <wp:anchor distT="0" distB="0" distL="114300" distR="114300" simplePos="0" relativeHeight="251660288" behindDoc="1" locked="0" layoutInCell="1" allowOverlap="1" wp14:anchorId="488818C5" wp14:editId="16E4CEAD">
+            <wp:simplePos x="0" y="0"/>
+            <wp:positionH relativeFrom="column">
+              <wp:posOffset>793750</wp:posOffset>
+            </wp:positionH>
+            <wp:positionV relativeFrom="paragraph">
+              <wp:posOffset>2002155</wp:posOffset>
+            </wp:positionV>
+            <wp:extent cx="517500" cy="266642"/>
+            <wp:effectExtent l="0" t="0" r="0" b="635"/>
+            <wp:wrapNone/>
+            <wp:docPr id="2" name="Image 2" descr="MySQL - Wikipedia"/>
+            <wp:cNvGraphicFramePr>
+              <a:graphicFrameLocks xmlns:a="http://schemas.openxmlformats.org/drawingml/2006/main" noChangeAspect="1"/>
+            </wp:cNvGraphicFramePr>
+            <a:graphic xmlns:a="http://schemas.openxmlformats.org/drawingml/2006/main">
+              <a:graphicData uri="http://schemas.openxmlformats.org/drawingml/2006/picture">
+                <pic:pic xmlns:pic="http://schemas.openxmlformats.org/drawingml/2006/picture">
+                  <pic:nvPicPr>
+                    <pic:cNvPr id="0" name="Picture 3" descr="MySQL - Wikipedia"/>
+                    <pic:cNvPicPr>
+                      <a:picLocks noChangeAspect="1" noChangeArrowheads="1"/>
+                    </pic:cNvPicPr>
+                  </pic:nvPicPr>
+                  <pic:blipFill>
+                    <a:blip r:embed="rId4" cstate="print">
+                      <a:extLst>
+                        <a:ext uri="{28A0092B-C50C-407E-A947-70E740481C1C}">
+                          <a14:useLocalDpi xmlns:a14="http://schemas.microsoft.com/office/drawing/2010/main" val="0"/>
+                        </a:ext>
+                      </a:extLst>
+                    </a:blip>
+                    <a:srcRect/>
+                    <a:stretch>
+                      <a:fillRect/>
+                    </a:stretch>
+                  </pic:blipFill>
+                  <pic:spPr bwMode="auto">
+                    <a:xfrm>
+                      <a:off x="0" y="0"/>
+                      <a:ext cx="517500" cy="266642"/>
+                    </a:xfrm>
+                    <a:prstGeom prst="rect">
+                      <a:avLst/>
+                    </a:prstGeom>
+                    <a:noFill/>
+                    <a:ln>
+                      <a:noFill/>
+                    </a:ln>
+                  </pic:spPr>
+                </pic:pic>
+              </a:graphicData>
+            </a:graphic>
+            <wp14:sizeRelH relativeFrom="page">
+              <wp14:pctWidth>0</wp14:pctWidth>
+            </wp14:sizeRelH>
+            <wp14:sizeRelV relativeFrom="page">
+              <wp14:pctHeight>0</wp14:pctHeight>
+            </wp14:sizeRelV>
+          </wp:anchor>
+        </w:drawing>
+      </w:r>
+      <w:r>
+        <w:rPr>
+          <w:noProof/>
+        </w:rPr>
+        <w:drawing>
+          <wp:anchor distT="0" distB="0" distL="114300" distR="114300" simplePos="0" relativeHeight="251720704" behindDoc="1" locked="0" layoutInCell="1" allowOverlap="1" wp14:anchorId="7D5AB5BC" wp14:editId="46726534">
+            <wp:simplePos x="0" y="0"/>
+            <wp:positionH relativeFrom="column">
+              <wp:posOffset>504190</wp:posOffset>
+            </wp:positionH>
+            <wp:positionV relativeFrom="paragraph">
+              <wp:posOffset>3081655</wp:posOffset>
+            </wp:positionV>
+            <wp:extent cx="1123408" cy="323850"/>
+            <wp:effectExtent l="0" t="0" r="0" b="0"/>
+            <wp:wrapNone/>
+            <wp:docPr id="28" name="Image 28" descr="Google Doubles Down on the Enterprise with Google Cloud"/>
+            <wp:cNvGraphicFramePr>
+              <a:graphicFrameLocks xmlns:a="http://schemas.openxmlformats.org/drawingml/2006/main" noChangeAspect="1"/>
+            </wp:cNvGraphicFramePr>
+            <a:graphic xmlns:a="http://schemas.openxmlformats.org/drawingml/2006/main">
+              <a:graphicData uri="http://schemas.openxmlformats.org/drawingml/2006/picture">
+                <pic:pic xmlns:pic="http://schemas.openxmlformats.org/drawingml/2006/picture">
+                  <pic:nvPicPr>
+                    <pic:cNvPr id="0" name="Picture 5" descr="Google Doubles Down on the Enterprise with Google Cloud"/>
+                    <pic:cNvPicPr>
+                      <a:picLocks noChangeAspect="1" noChangeArrowheads="1"/>
+                    </pic:cNvPicPr>
+                  </pic:nvPicPr>
+                  <pic:blipFill>
+                    <a:blip r:embed="rId5" cstate="print">
+                      <a:extLst>
+                        <a:ext uri="{28A0092B-C50C-407E-A947-70E740481C1C}">
+                          <a14:useLocalDpi xmlns:a14="http://schemas.microsoft.com/office/drawing/2010/main" val="0"/>
+                        </a:ext>
+                      </a:extLst>
+                    </a:blip>
+                    <a:srcRect/>
+                    <a:stretch>
+                      <a:fillRect/>
+                    </a:stretch>
+                  </pic:blipFill>
+                  <pic:spPr bwMode="auto">
+                    <a:xfrm>
+                      <a:off x="0" y="0"/>
+                      <a:ext cx="1123408" cy="323850"/>
+                    </a:xfrm>
+                    <a:prstGeom prst="rect">
+                      <a:avLst/>
+                    </a:prstGeom>
+                    <a:noFill/>
+                    <a:ln>
+                      <a:noFill/>
+                    </a:ln>
+                  </pic:spPr>
+                </pic:pic>
+              </a:graphicData>
+            </a:graphic>
+            <wp14:sizeRelH relativeFrom="page">
+              <wp14:pctWidth>0</wp14:pctWidth>
+            </wp14:sizeRelH>
+            <wp14:sizeRelV relativeFrom="page">
+              <wp14:pctHeight>0</wp14:pctHeight>
+            </wp14:sizeRelV>
+          </wp:anchor>
+        </w:drawing>
+      </w:r>
+      <w:r>
+        <w:rPr>
+          <w:noProof/>
+        </w:rPr>
+        <w:drawing>
+          <wp:anchor distT="0" distB="0" distL="114300" distR="114300" simplePos="0" relativeHeight="251658240" behindDoc="1" locked="0" layoutInCell="1" allowOverlap="1" wp14:anchorId="16115AC5" wp14:editId="23B7F5BF">
+            <wp:simplePos x="0" y="0"/>
+            <wp:positionH relativeFrom="column">
+              <wp:posOffset>655955</wp:posOffset>
+            </wp:positionH>
+            <wp:positionV relativeFrom="paragraph">
+              <wp:posOffset>2312717</wp:posOffset>
+            </wp:positionV>
+            <wp:extent cx="825500" cy="825500"/>
+            <wp:effectExtent l="0" t="0" r="0" b="0"/>
+            <wp:wrapNone/>
+            <wp:docPr id="1" name="Image 1" descr="SQL Server 2016 - what are the new features? | Piktochart ..."/>
+            <wp:cNvGraphicFramePr>
+              <a:graphicFrameLocks xmlns:a="http://schemas.openxmlformats.org/drawingml/2006/main" noChangeAspect="1"/>
+            </wp:cNvGraphicFramePr>
+            <a:graphic xmlns:a="http://schemas.openxmlformats.org/drawingml/2006/main">
+              <a:graphicData uri="http://schemas.openxmlformats.org/drawingml/2006/picture">
+                <pic:pic xmlns:pic="http://schemas.openxmlformats.org/drawingml/2006/picture">
+                  <pic:nvPicPr>
+                    <pic:cNvPr id="0" name="Picture 1" descr="SQL Server 2016 - what are the new features? | Piktochart ..."/>
+                    <pic:cNvPicPr>
+                      <a:picLocks noChangeAspect="1" noChangeArrowheads="1"/>
+                    </pic:cNvPicPr>
+                  </pic:nvPicPr>
+                  <pic:blipFill>
+                    <a:blip r:embed="rId6" cstate="print">
+                      <a:duotone>
+                        <a:prstClr val="black"/>
+                        <a:srgbClr val="FF33CC">
+                          <a:tint val="45000"/>
+                          <a:satMod val="400000"/>
+                        </a:srgbClr>
+                      </a:duotone>
+                      <a:extLst>
+                        <a:ext uri="{BEBA8EAE-BF5A-486C-A8C5-ECC9F3942E4B}">
+                          <a14:imgProps xmlns:a14="http://schemas.microsoft.com/office/drawing/2010/main">
+                            <a14:imgLayer r:embed="rId7">
+                              <a14:imgEffect>
+                                <a14:brightnessContrast bright="40000" contrast="-20000"/>
+                              </a14:imgEffect>
+                            </a14:imgLayer>
+                          </a14:imgProps>
+                        </a:ext>
+                        <a:ext uri="{28A0092B-C50C-407E-A947-70E740481C1C}">
+                          <a14:useLocalDpi xmlns:a14="http://schemas.microsoft.com/office/drawing/2010/main" val="0"/>
+                        </a:ext>
+                      </a:extLst>
+                    </a:blip>
+                    <a:srcRect/>
+                    <a:stretch>
+                      <a:fillRect/>
+                    </a:stretch>
+                  </pic:blipFill>
+                  <pic:spPr bwMode="auto">
+                    <a:xfrm>
+                      <a:off x="0" y="0"/>
+                      <a:ext cx="825500" cy="825500"/>
+                    </a:xfrm>
+                    <a:prstGeom prst="rect">
+                      <a:avLst/>
+                    </a:prstGeom>
+                    <a:noFill/>
+                    <a:ln>
+                      <a:noFill/>
+                    </a:ln>
+                  </pic:spPr>
+                </pic:pic>
+              </a:graphicData>
+            </a:graphic>
+            <wp14:sizeRelH relativeFrom="page">
+              <wp14:pctWidth>0</wp14:pctWidth>
+            </wp14:sizeRelH>
+            <wp14:sizeRelV relativeFrom="page">
+              <wp14:pctHeight>0</wp14:pctHeight>
+            </wp14:sizeRelV>
+          </wp:anchor>
+        </w:drawing>
+      </w:r>
+      <w:r>
+        <w:rPr>
+          <w:noProof/>
+        </w:rPr>
         <mc:AlternateContent>
           <mc:Choice Requires="wps">
             <w:drawing>
-              <wp:anchor distT="0" distB="0" distL="114300" distR="114300" simplePos="0" relativeHeight="251716608" behindDoc="0" locked="0" layoutInCell="1" allowOverlap="1" wp14:anchorId="6E6283C8" wp14:editId="6E94007C">
+              <wp:anchor distT="0" distB="0" distL="114300" distR="114300" simplePos="0" relativeHeight="251716608" behindDoc="0" locked="0" layoutInCell="1" allowOverlap="1" wp14:anchorId="6E6283C8" wp14:editId="600FC806">
                 <wp:simplePos x="0" y="0"/>
                 <wp:positionH relativeFrom="column">
                   <wp:posOffset>5514781</wp:posOffset>
@@ -498,7 +715,7 @@
                           </pic:cNvPicPr>
                         </pic:nvPicPr>
                         <pic:blipFill>
-                          <a:blip r:embed="rId4" cstate="print">
+                          <a:blip r:embed="rId8" cstate="print">
                             <a:extLst>
                               <a:ext uri="{28A0092B-C50C-407E-A947-70E740481C1C}">
                                 <a14:useLocalDpi xmlns:a14="http://schemas.microsoft.com/office/drawing/2010/main" val="0"/>
@@ -532,11 +749,11 @@
                           </pic:cNvPicPr>
                         </pic:nvPicPr>
                         <pic:blipFill>
-                          <a:blip r:embed="rId5" cstate="print">
+                          <a:blip r:embed="rId9" cstate="print">
                             <a:extLst>
                               <a:ext uri="{BEBA8EAE-BF5A-486C-A8C5-ECC9F3942E4B}">
                                 <a14:imgProps xmlns:a14="http://schemas.microsoft.com/office/drawing/2010/main">
-                                  <a14:imgLayer r:embed="rId6">
+                                  <a14:imgLayer r:embed="rId10">
                                     <a14:imgEffect>
                                       <a14:backgroundRemoval t="10000" b="90000" l="10000" r="90000"/>
                                     </a14:imgEffect>
@@ -547,7 +764,7 @@
                                 <a14:useLocalDpi xmlns:a14="http://schemas.microsoft.com/office/drawing/2010/main" val="0"/>
                               </a:ext>
                               <a:ext uri="{837473B0-CC2E-450A-ABE3-18F120FF3D39}">
-                                <a1611:picAttrSrcUrl xmlns:a1611="http://schemas.microsoft.com/office/drawing/2016/11/main" r:id="rId7"/>
+                                <a1611:picAttrSrcUrl xmlns:a1611="http://schemas.microsoft.com/office/drawing/2016/11/main" r:id="rId11"/>
                               </a:ext>
                             </a:extLst>
                           </a:blip>
@@ -594,10 +811,10 @@
                   <o:lock v:ext="edit" aspectratio="t"/>
                 </v:shapetype>
                 <v:shape id="Image 32" o:spid="_x0000_s1027" type="#_x0000_t75" style="position:absolute;left:1143;top:762;width:7302;height:7302;visibility:visible;mso-wrap-style:square" o:gfxdata="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">
-                  <v:imagedata r:id="rId8" o:title=""/>
+                  <v:imagedata r:id="rId12" o:title=""/>
                 </v:shape>
                 <v:shape id="Image 33" o:spid="_x0000_s1028" type="#_x0000_t75" style="position:absolute;width:6623;height:4406;visibility:visible;mso-wrap-style:square" o:gfxdata="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">
-                  <v:imagedata r:id="rId9" o:title=""/>
+                  <v:imagedata r:id="rId13" o:title=""/>
                 </v:shape>
               </v:group>
             </w:pict>
@@ -1514,7 +1731,7 @@
                     </pic:cNvPicPr>
                   </pic:nvPicPr>
                   <pic:blipFill>
-                    <a:blip r:embed="rId10" cstate="print">
+                    <a:blip r:embed="rId14" cstate="print">
                       <a:extLst>
                         <a:ext uri="{28A0092B-C50C-407E-A947-70E740481C1C}">
                           <a14:useLocalDpi xmlns:a14="http://schemas.microsoft.com/office/drawing/2010/main" val="0"/>
@@ -1579,7 +1796,7 @@
                     <pic:cNvPicPr/>
                   </pic:nvPicPr>
                   <pic:blipFill>
-                    <a:blip r:embed="rId11" cstate="print">
+                    <a:blip r:embed="rId15" cstate="print">
                       <a:extLst>
                         <a:ext uri="{28A0092B-C50C-407E-A947-70E740481C1C}">
                           <a14:useLocalDpi xmlns:a14="http://schemas.microsoft.com/office/drawing/2010/main" val="0"/>
@@ -1823,7 +2040,7 @@
                     </pic:cNvPicPr>
                   </pic:nvPicPr>
                   <pic:blipFill>
-                    <a:blip r:embed="rId12" cstate="print">
+                    <a:blip r:embed="rId16" cstate="print">
                       <a:extLst>
                         <a:ext uri="{28A0092B-C50C-407E-A947-70E740481C1C}">
                           <a14:useLocalDpi xmlns:a14="http://schemas.microsoft.com/office/drawing/2010/main" val="0"/>
@@ -2083,7 +2300,7 @@
         <mc:AlternateContent>
           <mc:Choice Requires="wps">
             <w:drawing>
-              <wp:anchor distT="0" distB="0" distL="114300" distR="114300" simplePos="0" relativeHeight="251662336" behindDoc="0" locked="0" layoutInCell="1" allowOverlap="1" wp14:anchorId="4F40FEFF" wp14:editId="0B835608">
+              <wp:anchor distT="0" distB="0" distL="114300" distR="114300" simplePos="0" relativeHeight="251662336" behindDoc="0" locked="0" layoutInCell="1" allowOverlap="1" wp14:anchorId="4F40FEFF" wp14:editId="06770727">
                 <wp:simplePos x="0" y="0"/>
                 <wp:positionH relativeFrom="column">
                   <wp:posOffset>1512764</wp:posOffset>
@@ -2145,160 +2362,26 @@
           </mc:Choice>
           <mc:Fallback>
             <w:pict>
-              <v:shape w14:anchorId="34468D0F" id="Flèche : double flèche horizontale 5" o:spid="_x0000_s1026" type="#_x0000_t69" style="position:absolute;margin-left:119.1pt;margin-top:147.15pt;width:59.15pt;height:25.25pt;rotation:-2726355fd;z-index:251662336;visibility:visible;mso-wrap-style:square;mso-width-percent:0;mso-wrap-distance-left:9pt;mso-wrap-distance-top:0;mso-wrap-distance-right:9pt;mso-wrap-distance-bottom:0;mso-position-horizontal:absolute;mso-position-horizontal-relative:text;mso-position-vertical:absolute;mso-position-vertical-relative:text;mso-width-percent:0;mso-width-relative:margin;v-text-anchor:middle" o:gfxdata="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" adj="4612" fillcolor="white [3212]" strokecolor="#1f3763 [1604]" strokeweight="1pt"/>
+              <v:shapetype w14:anchorId="361CDE46" id="_x0000_t69" coordsize="21600,21600" o:spt="69" adj="4320,5400" path="m,10800l@0,21600@0@3@2@3@2,21600,21600,10800@2,0@2@1@0@1@0,xe">
+                <v:stroke joinstyle="miter"/>
+                <v:formulas>
+                  <v:f eqn="val #0"/>
+                  <v:f eqn="val #1"/>
+                  <v:f eqn="sum 21600 0 #0"/>
+                  <v:f eqn="sum 21600 0 #1"/>
+                  <v:f eqn="prod #0 #1 10800"/>
+                  <v:f eqn="sum #0 0 @4"/>
+                  <v:f eqn="sum 21600 0 @5"/>
+                </v:formulas>
+                <v:path o:connecttype="custom" o:connectlocs="@2,0;10800,@1;@0,0;0,10800;@0,21600;10800,@3;@2,21600;21600,10800" o:connectangles="270,270,270,180,90,90,90,0" textboxrect="@5,@1,@6,@3"/>
+                <v:handles>
+                  <v:h position="#0,#1" xrange="0,10800" yrange="0,10800"/>
+                </v:handles>
+              </v:shapetype>
+              <v:shape id="Flèche : double flèche horizontale 5" o:spid="_x0000_s1026" type="#_x0000_t69" style="position:absolute;margin-left:119.1pt;margin-top:147.15pt;width:59.15pt;height:25.25pt;rotation:-2726355fd;z-index:251662336;visibility:visible;mso-wrap-style:square;mso-width-percent:0;mso-wrap-distance-left:9pt;mso-wrap-distance-top:0;mso-wrap-distance-right:9pt;mso-wrap-distance-bottom:0;mso-position-horizontal:absolute;mso-position-horizontal-relative:text;mso-position-vertical:absolute;mso-position-vertical-relative:text;mso-width-percent:0;mso-width-relative:margin;v-text-anchor:middle" o:gfxdata="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" adj="4612" fillcolor="white [3212]" strokecolor="#1f3763 [1604]" strokeweight="1pt"/>
             </w:pict>
           </mc:Fallback>
         </mc:AlternateContent>
-      </w:r>
-      <w:r>
-        <w:rPr>
-          <w:noProof/>
-        </w:rPr>
-        <w:drawing>
-          <wp:anchor distT="0" distB="0" distL="114300" distR="114300" simplePos="0" relativeHeight="251660288" behindDoc="1" locked="0" layoutInCell="1" allowOverlap="1" wp14:anchorId="488818C5" wp14:editId="282B0952">
-            <wp:simplePos x="0" y="0"/>
-            <wp:positionH relativeFrom="column">
-              <wp:posOffset>1169035</wp:posOffset>
-            </wp:positionH>
-            <wp:positionV relativeFrom="paragraph">
-              <wp:posOffset>2846705</wp:posOffset>
-            </wp:positionV>
-            <wp:extent cx="579232" cy="298450"/>
-            <wp:effectExtent l="0" t="0" r="0" b="6350"/>
-            <wp:wrapNone/>
-            <wp:docPr id="2" name="Image 2" descr="MySQL - Wikipedia"/>
-            <wp:cNvGraphicFramePr>
-              <a:graphicFrameLocks xmlns:a="http://schemas.openxmlformats.org/drawingml/2006/main" noChangeAspect="1"/>
-            </wp:cNvGraphicFramePr>
-            <a:graphic xmlns:a="http://schemas.openxmlformats.org/drawingml/2006/main">
-              <a:graphicData uri="http://schemas.openxmlformats.org/drawingml/2006/picture">
-                <pic:pic xmlns:pic="http://schemas.openxmlformats.org/drawingml/2006/picture">
-                  <pic:nvPicPr>
-                    <pic:cNvPr id="0" name="Picture 3" descr="MySQL - Wikipedia"/>
-                    <pic:cNvPicPr>
-                      <a:picLocks noChangeAspect="1" noChangeArrowheads="1"/>
-                    </pic:cNvPicPr>
-                  </pic:nvPicPr>
-                  <pic:blipFill>
-                    <a:blip r:embed="rId13" cstate="print">
-                      <a:extLst>
-                        <a:ext uri="{28A0092B-C50C-407E-A947-70E740481C1C}">
-                          <a14:useLocalDpi xmlns:a14="http://schemas.microsoft.com/office/drawing/2010/main" val="0"/>
-                        </a:ext>
-                      </a:extLst>
-                    </a:blip>
-                    <a:srcRect/>
-                    <a:stretch>
-                      <a:fillRect/>
-                    </a:stretch>
-                  </pic:blipFill>
-                  <pic:spPr bwMode="auto">
-                    <a:xfrm>
-                      <a:off x="0" y="0"/>
-                      <a:ext cx="579232" cy="298450"/>
-                    </a:xfrm>
-                    <a:prstGeom prst="rect">
-                      <a:avLst/>
-                    </a:prstGeom>
-                    <a:noFill/>
-                    <a:ln>
-                      <a:noFill/>
-                    </a:ln>
-                  </pic:spPr>
-                </pic:pic>
-              </a:graphicData>
-            </a:graphic>
-            <wp14:sizeRelH relativeFrom="page">
-              <wp14:pctWidth>0</wp14:pctWidth>
-            </wp14:sizeRelH>
-            <wp14:sizeRelV relativeFrom="page">
-              <wp14:pctHeight>0</wp14:pctHeight>
-            </wp14:sizeRelV>
-          </wp:anchor>
-        </w:drawing>
-      </w:r>
-      <w:r>
-        <w:rPr>
-          <w:noProof/>
-        </w:rPr>
-        <w:drawing>
-          <wp:anchor distT="0" distB="0" distL="114300" distR="114300" simplePos="0" relativeHeight="251658240" behindDoc="1" locked="0" layoutInCell="1" allowOverlap="1" wp14:anchorId="16115AC5" wp14:editId="0F556847">
-            <wp:simplePos x="0" y="0"/>
-            <wp:positionH relativeFrom="column">
-              <wp:posOffset>655955</wp:posOffset>
-            </wp:positionH>
-            <wp:positionV relativeFrom="paragraph">
-              <wp:posOffset>2208923</wp:posOffset>
-            </wp:positionV>
-            <wp:extent cx="825500" cy="825500"/>
-            <wp:effectExtent l="0" t="0" r="0" b="0"/>
-            <wp:wrapNone/>
-            <wp:docPr id="1" name="Image 1" descr="SQL Server 2016 - what are the new features? | Piktochart ..."/>
-            <wp:cNvGraphicFramePr>
-              <a:graphicFrameLocks xmlns:a="http://schemas.openxmlformats.org/drawingml/2006/main" noChangeAspect="1"/>
-            </wp:cNvGraphicFramePr>
-            <a:graphic xmlns:a="http://schemas.openxmlformats.org/drawingml/2006/main">
-              <a:graphicData uri="http://schemas.openxmlformats.org/drawingml/2006/picture">
-                <pic:pic xmlns:pic="http://schemas.openxmlformats.org/drawingml/2006/picture">
-                  <pic:nvPicPr>
-                    <pic:cNvPr id="0" name="Picture 1" descr="SQL Server 2016 - what are the new features? | Piktochart ..."/>
-                    <pic:cNvPicPr>
-                      <a:picLocks noChangeAspect="1" noChangeArrowheads="1"/>
-                    </pic:cNvPicPr>
-                  </pic:nvPicPr>
-                  <pic:blipFill>
-                    <a:blip r:embed="rId14" cstate="print">
-                      <a:duotone>
-                        <a:prstClr val="black"/>
-                        <a:srgbClr val="FF33CC">
-                          <a:tint val="45000"/>
-                          <a:satMod val="400000"/>
-                        </a:srgbClr>
-                      </a:duotone>
-                      <a:extLst>
-                        <a:ext uri="{BEBA8EAE-BF5A-486C-A8C5-ECC9F3942E4B}">
-                          <a14:imgProps xmlns:a14="http://schemas.microsoft.com/office/drawing/2010/main">
-                            <a14:imgLayer r:embed="rId15">
-                              <a14:imgEffect>
-                                <a14:brightnessContrast bright="40000" contrast="-20000"/>
-                              </a14:imgEffect>
-                            </a14:imgLayer>
-                          </a14:imgProps>
-                        </a:ext>
-                        <a:ext uri="{28A0092B-C50C-407E-A947-70E740481C1C}">
-                          <a14:useLocalDpi xmlns:a14="http://schemas.microsoft.com/office/drawing/2010/main" val="0"/>
-                        </a:ext>
-                      </a:extLst>
-                    </a:blip>
-                    <a:srcRect/>
-                    <a:stretch>
-                      <a:fillRect/>
-                    </a:stretch>
-                  </pic:blipFill>
-                  <pic:spPr bwMode="auto">
-                    <a:xfrm>
-                      <a:off x="0" y="0"/>
-                      <a:ext cx="825500" cy="825500"/>
-                    </a:xfrm>
-                    <a:prstGeom prst="rect">
-                      <a:avLst/>
-                    </a:prstGeom>
-                    <a:noFill/>
-                    <a:ln>
-                      <a:noFill/>
-                    </a:ln>
-                  </pic:spPr>
-                </pic:pic>
-              </a:graphicData>
-            </a:graphic>
-            <wp14:sizeRelH relativeFrom="page">
-              <wp14:pctWidth>0</wp14:pctWidth>
-            </wp14:sizeRelH>
-            <wp14:sizeRelV relativeFrom="page">
-              <wp14:pctHeight>0</wp14:pctHeight>
-            </wp14:sizeRelV>
-          </wp:anchor>
-        </w:drawing>
       </w:r>
       <w:r>
         <w:rPr>
@@ -2330,7 +2413,7 @@
                     </pic:cNvPicPr>
                   </pic:nvPicPr>
                   <pic:blipFill>
-                    <a:blip r:embed="rId16" cstate="print">
+                    <a:blip r:embed="rId17" cstate="print">
                       <a:extLst>
                         <a:ext uri="{28A0092B-C50C-407E-A947-70E740481C1C}">
                           <a14:useLocalDpi xmlns:a14="http://schemas.microsoft.com/office/drawing/2010/main" val="0"/>
@@ -2628,7 +2711,7 @@
                     </pic:cNvPicPr>
                   </pic:nvPicPr>
                   <pic:blipFill>
-                    <a:blip r:embed="rId10" cstate="print">
+                    <a:blip r:embed="rId14" cstate="print">
                       <a:extLst>
                         <a:ext uri="{28A0092B-C50C-407E-A947-70E740481C1C}">
                           <a14:useLocalDpi xmlns:a14="http://schemas.microsoft.com/office/drawing/2010/main" val="0"/>
@@ -2772,7 +2855,7 @@
                     </pic:cNvPicPr>
                   </pic:nvPicPr>
                   <pic:blipFill>
-                    <a:blip r:embed="rId12" cstate="print">
+                    <a:blip r:embed="rId16" cstate="print">
                       <a:extLst>
                         <a:ext uri="{28A0092B-C50C-407E-A947-70E740481C1C}">
                           <a14:useLocalDpi xmlns:a14="http://schemas.microsoft.com/office/drawing/2010/main" val="0"/>
@@ -3079,7 +3162,7 @@
                     </pic:cNvPicPr>
                   </pic:nvPicPr>
                   <pic:blipFill>
-                    <a:blip r:embed="rId17" cstate="print">
+                    <a:blip r:embed="rId18" cstate="print">
                       <a:extLst>
                         <a:ext uri="{28A0092B-C50C-407E-A947-70E740481C1C}">
                           <a14:useLocalDpi xmlns:a14="http://schemas.microsoft.com/office/drawing/2010/main" val="0"/>
@@ -3144,7 +3227,7 @@
                     <pic:cNvPicPr/>
                   </pic:nvPicPr>
                   <pic:blipFill>
-                    <a:blip r:embed="rId18" cstate="print">
+                    <a:blip r:embed="rId19" cstate="print">
                       <a:extLst>
                         <a:ext uri="{28A0092B-C50C-407E-A947-70E740481C1C}">
                           <a14:useLocalDpi xmlns:a14="http://schemas.microsoft.com/office/drawing/2010/main" val="0"/>
@@ -3206,7 +3289,7 @@
                     </pic:cNvPicPr>
                   </pic:nvPicPr>
                   <pic:blipFill>
-                    <a:blip r:embed="rId19" cstate="print">
+                    <a:blip r:embed="rId20" cstate="print">
                       <a:duotone>
                         <a:prstClr val="black"/>
                         <a:schemeClr val="accent6">
@@ -3282,7 +3365,7 @@
                     </pic:cNvPicPr>
                   </pic:nvPicPr>
                   <pic:blipFill>
-                    <a:blip r:embed="rId19" cstate="print">
+                    <a:blip r:embed="rId20" cstate="print">
                       <a:duotone>
                         <a:prstClr val="black"/>
                         <a:schemeClr val="accent6">
@@ -3358,7 +3441,7 @@
                     </pic:cNvPicPr>
                   </pic:nvPicPr>
                   <pic:blipFill>
-                    <a:blip r:embed="rId19" cstate="print">
+                    <a:blip r:embed="rId20" cstate="print">
                       <a:duotone>
                         <a:prstClr val="black"/>
                         <a:schemeClr val="accent6">
@@ -3434,7 +3517,7 @@
                     </pic:cNvPicPr>
                   </pic:nvPicPr>
                   <pic:blipFill>
-                    <a:blip r:embed="rId20" cstate="print">
+                    <a:blip r:embed="rId21" cstate="print">
                       <a:extLst>
                         <a:ext uri="{28A0092B-C50C-407E-A947-70E740481C1C}">
                           <a14:useLocalDpi xmlns:a14="http://schemas.microsoft.com/office/drawing/2010/main" val="0"/>

</xml_diff>